<commit_message>
docs: Update yogurt warning.
</commit_message>
<xml_diff>
--- a/400 Hong Kong Dollar Ingredients 2.docx
+++ b/400 Hong Kong Dollar Ingredients 2.docx
@@ -2766,6 +2766,7 @@
     <w:p>
       <w:pPr>
         <w:numPr>
+          <w:ilvl w:val="0"/>
           <w:numId w:val="0"/>
         </w:numPr>
         <w:wordWrap/>
@@ -2787,6 +2788,7 @@
     <w:p>
       <w:pPr>
         <w:numPr>
+          <w:ilvl w:val="0"/>
           <w:numId w:val="0"/>
         </w:numPr>
         <w:wordWrap/>
@@ -2808,6 +2810,7 @@
     <w:p>
       <w:pPr>
         <w:numPr>
+          <w:ilvl w:val="0"/>
           <w:numId w:val="0"/>
         </w:numPr>
         <w:wordWrap/>
@@ -2909,7 +2912,99 @@
           <w:szCs w:val="28"/>
           <w:lang w:val="en-US"/>
         </w:rPr>
+        <w:fldChar w:fldCharType="begin"/>
+      </w:r>
+      <w:r>
+        <w:rPr>
+          <w:rFonts w:hint="default" w:ascii="Arial" w:hAnsi="Arial"/>
+          <w:b w:val="0"/>
+          <w:bCs w:val="0"/>
+          <w:i w:val="0"/>
+          <w:iCs w:val="0"/>
+          <w:color w:val="auto"/>
+          <w:sz w:val="28"/>
+          <w:szCs w:val="28"/>
+          <w:lang w:val="en-US"/>
+        </w:rPr>
+        <w:instrText xml:space="preserve"> HYPERLINK "https://www.youtube.com/results?search_query=%E5%B0%8F%E7%86%8A%E4%B9%B3%E9%85%AA%E6%A9%9F" </w:instrText>
+      </w:r>
+      <w:r>
+        <w:rPr>
+          <w:rFonts w:hint="default" w:ascii="Arial" w:hAnsi="Arial"/>
+          <w:b w:val="0"/>
+          <w:bCs w:val="0"/>
+          <w:i w:val="0"/>
+          <w:iCs w:val="0"/>
+          <w:color w:val="auto"/>
+          <w:sz w:val="28"/>
+          <w:szCs w:val="28"/>
+          <w:lang w:val="en-US"/>
+        </w:rPr>
+        <w:fldChar w:fldCharType="separate"/>
+      </w:r>
+      <w:r>
+        <w:rPr>
+          <w:rStyle w:val="5"/>
+          <w:rFonts w:hint="default" w:ascii="Arial" w:hAnsi="Arial"/>
+          <w:b w:val="0"/>
+          <w:bCs w:val="0"/>
+          <w:i w:val="0"/>
+          <w:iCs w:val="0"/>
+          <w:sz w:val="28"/>
+          <w:szCs w:val="28"/>
+          <w:lang w:val="en-US"/>
+        </w:rPr>
         <w:t>https://www.youtube.com/results?search_query=%E5%B0%8F%E7%86%8A%E4%B9%B3%E9%85%AA%E6%A9%9F</w:t>
+      </w:r>
+      <w:r>
+        <w:rPr>
+          <w:rFonts w:hint="default" w:ascii="Arial" w:hAnsi="Arial"/>
+          <w:b w:val="0"/>
+          <w:bCs w:val="0"/>
+          <w:i w:val="0"/>
+          <w:iCs w:val="0"/>
+          <w:color w:val="auto"/>
+          <w:sz w:val="28"/>
+          <w:szCs w:val="28"/>
+          <w:lang w:val="en-US"/>
+        </w:rPr>
+        <w:fldChar w:fldCharType="end"/>
+      </w:r>
+    </w:p>
+    <w:p>
+      <w:pPr>
+        <w:numPr>
+          <w:ilvl w:val="0"/>
+          <w:numId w:val="6"/>
+        </w:numPr>
+        <w:wordWrap/>
+        <w:ind w:left="420" w:leftChars="0" w:hanging="420" w:firstLineChars="0"/>
+        <w:jc w:val="both"/>
+        <w:rPr>
+          <w:rFonts w:hint="default" w:ascii="Arial" w:hAnsi="Arial" w:cs="Arial"/>
+          <w:b w:val="0"/>
+          <w:bCs w:val="0"/>
+          <w:i w:val="0"/>
+          <w:iCs w:val="0"/>
+          <w:color w:val="auto"/>
+          <w:sz w:val="28"/>
+          <w:szCs w:val="28"/>
+          <w:lang w:val="en-US"/>
+        </w:rPr>
+      </w:pPr>
+      <w:r>
+        <w:rPr>
+          <w:rFonts w:hint="default" w:ascii="Arial" w:hAnsi="Arial" w:cs="Arial"/>
+          <w:b w:val="0"/>
+          <w:bCs w:val="0"/>
+          <w:i w:val="0"/>
+          <w:iCs w:val="0"/>
+          <w:color w:val="FF0000"/>
+          <w:sz w:val="28"/>
+          <w:szCs w:val="28"/>
+          <w:lang w:val="en-US"/>
+        </w:rPr>
+        <w:t>To make yougurt inorder to sucess, the outside enviroment optimal temperature is 19 to 21.5 celsius and 70 to 82 humidity.</w:t>
       </w:r>
     </w:p>
     <w:p>
@@ -3754,6 +3849,15 @@
       </w:tblCellMar>
     </w:tblPr>
   </w:style>
+  <w:style w:type="character" w:styleId="5">
+    <w:name w:val="Hyperlink"/>
+    <w:basedOn w:val="3"/>
+    <w:uiPriority w:val="0"/>
+    <w:rPr>
+      <w:color w:val="0000FF"/>
+      <w:u w:val="single"/>
+    </w:rPr>
+  </w:style>
 </w:styles>
 </file>
 

</xml_diff>